<commit_message>
Added screenshots and task files
</commit_message>
<xml_diff>
--- a/Docker-task-2/Docker task 2.docx
+++ b/Docker-task-2/Docker task 2.docx
@@ -23,20 +23,407 @@
     </w:p>
     <w:p>
       <w:r>
-        <w:t xml:space="preserve">Create a </w:t>
-      </w:r>
-      <w:proofErr w:type="spellStart"/>
-      <w:r>
-        <w:t>dockerfile</w:t>
-      </w:r>
-      <w:proofErr w:type="spellEnd"/>
-      <w:r>
-        <w:t>, docker-compose file which when executed must display your basic details in the website.</w:t>
+        <w:t>Create a dockerfile, docker-compose file which when executed must display your basic details in the website.</w:t>
+      </w:r>
+    </w:p>
+    <w:p>
+      <w:r>
+        <w:t>Answer:</w:t>
+      </w:r>
+    </w:p>
+    <w:p/>
+    <w:p>
+      <w:r>
+        <w:t>Steps:</w:t>
+      </w:r>
+    </w:p>
+    <w:p>
+      <w:pPr>
+        <w:pStyle w:val="ListParagraph"/>
+        <w:numPr>
+          <w:ilvl w:val="0"/>
+          <w:numId w:val="1"/>
+        </w:numPr>
+      </w:pPr>
+      <w:r>
+        <w:t>Create ec2 instance with public ip enabled</w:t>
+      </w:r>
+    </w:p>
+    <w:p>
+      <w:pPr>
+        <w:pStyle w:val="ListParagraph"/>
+        <w:numPr>
+          <w:ilvl w:val="0"/>
+          <w:numId w:val="1"/>
+        </w:numPr>
+      </w:pPr>
+      <w:r>
+        <w:t>Install docker in the ec2</w:t>
+      </w:r>
+    </w:p>
+    <w:p>
+      <w:pPr>
+        <w:pStyle w:val="ListParagraph"/>
+        <w:numPr>
+          <w:ilvl w:val="0"/>
+          <w:numId w:val="1"/>
+        </w:numPr>
+      </w:pPr>
+      <w:r>
+        <w:t>Allow public internet traffic in inbound rule of security group attached with ec2</w:t>
+      </w:r>
+    </w:p>
+    <w:p>
+      <w:pPr>
+        <w:pStyle w:val="ListParagraph"/>
+        <w:numPr>
+          <w:ilvl w:val="0"/>
+          <w:numId w:val="1"/>
+        </w:numPr>
+      </w:pPr>
+      <w:r>
+        <w:t>Create Dockerfile and index.html file with basic details</w:t>
+      </w:r>
+    </w:p>
+    <w:p>
+      <w:pPr>
+        <w:pStyle w:val="ListParagraph"/>
+        <w:numPr>
+          <w:ilvl w:val="0"/>
+          <w:numId w:val="1"/>
+        </w:numPr>
+      </w:pPr>
+      <w:r>
+        <w:t>Build docker</w:t>
+      </w:r>
+    </w:p>
+    <w:p>
+      <w:pPr>
+        <w:pStyle w:val="ListParagraph"/>
+        <w:numPr>
+          <w:ilvl w:val="0"/>
+          <w:numId w:val="1"/>
+        </w:numPr>
+      </w:pPr>
+      <w:r>
+        <w:t>Run docker</w:t>
+      </w:r>
+    </w:p>
+    <w:p>
+      <w:pPr>
+        <w:pStyle w:val="ListParagraph"/>
+        <w:numPr>
+          <w:ilvl w:val="0"/>
+          <w:numId w:val="1"/>
+        </w:numPr>
+      </w:pPr>
+      <w:r>
+        <w:t>Use public ip of the instance and port 8080</w:t>
+      </w:r>
+      <w:r>
+        <w:t xml:space="preserve"> to access the website with personal details</w:t>
       </w:r>
     </w:p>
     <w:p/>
     <w:p/>
+    <w:p>
+      <w:r>
+        <w:drawing>
+          <wp:inline distT="0" distB="0" distL="0" distR="0" wp14:anchorId="7B45B9F2" wp14:editId="44BDD348">
+            <wp:extent cx="5731510" cy="2957195"/>
+            <wp:effectExtent l="0" t="0" r="2540" b="0"/>
+            <wp:docPr id="1560557883" name="Picture 1"/>
+            <wp:cNvGraphicFramePr>
+              <a:graphicFrameLocks xmlns:a="http://schemas.openxmlformats.org/drawingml/2006/main" noChangeAspect="1"/>
+            </wp:cNvGraphicFramePr>
+            <a:graphic xmlns:a="http://schemas.openxmlformats.org/drawingml/2006/main">
+              <a:graphicData uri="http://schemas.openxmlformats.org/drawingml/2006/picture">
+                <pic:pic xmlns:pic="http://schemas.openxmlformats.org/drawingml/2006/picture">
+                  <pic:nvPicPr>
+                    <pic:cNvPr id="1560557883" name=""/>
+                    <pic:cNvPicPr/>
+                  </pic:nvPicPr>
+                  <pic:blipFill>
+                    <a:blip r:embed="rId5"/>
+                    <a:stretch>
+                      <a:fillRect/>
+                    </a:stretch>
+                  </pic:blipFill>
+                  <pic:spPr>
+                    <a:xfrm>
+                      <a:off x="0" y="0"/>
+                      <a:ext cx="5731510" cy="2957195"/>
+                    </a:xfrm>
+                    <a:prstGeom prst="rect">
+                      <a:avLst/>
+                    </a:prstGeom>
+                  </pic:spPr>
+                </pic:pic>
+              </a:graphicData>
+            </a:graphic>
+          </wp:inline>
+        </w:drawing>
+      </w:r>
+    </w:p>
     <w:p/>
+    <w:p>
+      <w:r>
+        <w:lastRenderedPageBreak/>
+        <w:drawing>
+          <wp:inline distT="0" distB="0" distL="0" distR="0" wp14:anchorId="0DCC7BF1" wp14:editId="16A81CB5">
+            <wp:extent cx="5731510" cy="3192145"/>
+            <wp:effectExtent l="0" t="0" r="2540" b="8255"/>
+            <wp:docPr id="498660431" name="Picture 1"/>
+            <wp:cNvGraphicFramePr>
+              <a:graphicFrameLocks xmlns:a="http://schemas.openxmlformats.org/drawingml/2006/main" noChangeAspect="1"/>
+            </wp:cNvGraphicFramePr>
+            <a:graphic xmlns:a="http://schemas.openxmlformats.org/drawingml/2006/main">
+              <a:graphicData uri="http://schemas.openxmlformats.org/drawingml/2006/picture">
+                <pic:pic xmlns:pic="http://schemas.openxmlformats.org/drawingml/2006/picture">
+                  <pic:nvPicPr>
+                    <pic:cNvPr id="498660431" name=""/>
+                    <pic:cNvPicPr/>
+                  </pic:nvPicPr>
+                  <pic:blipFill>
+                    <a:blip r:embed="rId6"/>
+                    <a:stretch>
+                      <a:fillRect/>
+                    </a:stretch>
+                  </pic:blipFill>
+                  <pic:spPr>
+                    <a:xfrm>
+                      <a:off x="0" y="0"/>
+                      <a:ext cx="5731510" cy="3192145"/>
+                    </a:xfrm>
+                    <a:prstGeom prst="rect">
+                      <a:avLst/>
+                    </a:prstGeom>
+                  </pic:spPr>
+                </pic:pic>
+              </a:graphicData>
+            </a:graphic>
+          </wp:inline>
+        </w:drawing>
+      </w:r>
+    </w:p>
+    <w:p/>
+    <w:p/>
+    <w:p>
+      <w:r>
+        <w:drawing>
+          <wp:inline distT="0" distB="0" distL="0" distR="0" wp14:anchorId="48F2F545" wp14:editId="4E494531">
+            <wp:extent cx="5731510" cy="3123565"/>
+            <wp:effectExtent l="0" t="0" r="2540" b="635"/>
+            <wp:docPr id="224406670" name="Picture 1"/>
+            <wp:cNvGraphicFramePr>
+              <a:graphicFrameLocks xmlns:a="http://schemas.openxmlformats.org/drawingml/2006/main" noChangeAspect="1"/>
+            </wp:cNvGraphicFramePr>
+            <a:graphic xmlns:a="http://schemas.openxmlformats.org/drawingml/2006/main">
+              <a:graphicData uri="http://schemas.openxmlformats.org/drawingml/2006/picture">
+                <pic:pic xmlns:pic="http://schemas.openxmlformats.org/drawingml/2006/picture">
+                  <pic:nvPicPr>
+                    <pic:cNvPr id="224406670" name=""/>
+                    <pic:cNvPicPr/>
+                  </pic:nvPicPr>
+                  <pic:blipFill>
+                    <a:blip r:embed="rId7"/>
+                    <a:stretch>
+                      <a:fillRect/>
+                    </a:stretch>
+                  </pic:blipFill>
+                  <pic:spPr>
+                    <a:xfrm>
+                      <a:off x="0" y="0"/>
+                      <a:ext cx="5731510" cy="3123565"/>
+                    </a:xfrm>
+                    <a:prstGeom prst="rect">
+                      <a:avLst/>
+                    </a:prstGeom>
+                  </pic:spPr>
+                </pic:pic>
+              </a:graphicData>
+            </a:graphic>
+          </wp:inline>
+        </w:drawing>
+      </w:r>
+    </w:p>
+    <w:p/>
+    <w:p>
+      <w:r>
+        <w:lastRenderedPageBreak/>
+        <w:drawing>
+          <wp:inline distT="0" distB="0" distL="0" distR="0" wp14:anchorId="245FB879" wp14:editId="0CD32F17">
+            <wp:extent cx="5731510" cy="3271520"/>
+            <wp:effectExtent l="0" t="0" r="2540" b="5080"/>
+            <wp:docPr id="1161892334" name="Picture 1"/>
+            <wp:cNvGraphicFramePr>
+              <a:graphicFrameLocks xmlns:a="http://schemas.openxmlformats.org/drawingml/2006/main" noChangeAspect="1"/>
+            </wp:cNvGraphicFramePr>
+            <a:graphic xmlns:a="http://schemas.openxmlformats.org/drawingml/2006/main">
+              <a:graphicData uri="http://schemas.openxmlformats.org/drawingml/2006/picture">
+                <pic:pic xmlns:pic="http://schemas.openxmlformats.org/drawingml/2006/picture">
+                  <pic:nvPicPr>
+                    <pic:cNvPr id="1161892334" name=""/>
+                    <pic:cNvPicPr/>
+                  </pic:nvPicPr>
+                  <pic:blipFill>
+                    <a:blip r:embed="rId8"/>
+                    <a:stretch>
+                      <a:fillRect/>
+                    </a:stretch>
+                  </pic:blipFill>
+                  <pic:spPr>
+                    <a:xfrm>
+                      <a:off x="0" y="0"/>
+                      <a:ext cx="5731510" cy="3271520"/>
+                    </a:xfrm>
+                    <a:prstGeom prst="rect">
+                      <a:avLst/>
+                    </a:prstGeom>
+                  </pic:spPr>
+                </pic:pic>
+              </a:graphicData>
+            </a:graphic>
+          </wp:inline>
+        </w:drawing>
+      </w:r>
+    </w:p>
+    <w:p/>
+    <w:p/>
+    <w:p>
+      <w:r>
+        <w:t>Stop the docker container</w:t>
+      </w:r>
+    </w:p>
+    <w:p>
+      <w:r>
+        <w:drawing>
+          <wp:inline distT="0" distB="0" distL="0" distR="0" wp14:anchorId="0E04235B" wp14:editId="4835FCE9">
+            <wp:extent cx="5731510" cy="308610"/>
+            <wp:effectExtent l="0" t="0" r="2540" b="0"/>
+            <wp:docPr id="525828371" name="Picture 1"/>
+            <wp:cNvGraphicFramePr>
+              <a:graphicFrameLocks xmlns:a="http://schemas.openxmlformats.org/drawingml/2006/main" noChangeAspect="1"/>
+            </wp:cNvGraphicFramePr>
+            <a:graphic xmlns:a="http://schemas.openxmlformats.org/drawingml/2006/main">
+              <a:graphicData uri="http://schemas.openxmlformats.org/drawingml/2006/picture">
+                <pic:pic xmlns:pic="http://schemas.openxmlformats.org/drawingml/2006/picture">
+                  <pic:nvPicPr>
+                    <pic:cNvPr id="525828371" name=""/>
+                    <pic:cNvPicPr/>
+                  </pic:nvPicPr>
+                  <pic:blipFill>
+                    <a:blip r:embed="rId9"/>
+                    <a:stretch>
+                      <a:fillRect/>
+                    </a:stretch>
+                  </pic:blipFill>
+                  <pic:spPr>
+                    <a:xfrm>
+                      <a:off x="0" y="0"/>
+                      <a:ext cx="5731510" cy="308610"/>
+                    </a:xfrm>
+                    <a:prstGeom prst="rect">
+                      <a:avLst/>
+                    </a:prstGeom>
+                  </pic:spPr>
+                </pic:pic>
+              </a:graphicData>
+            </a:graphic>
+          </wp:inline>
+        </w:drawing>
+      </w:r>
+    </w:p>
+    <w:p/>
+    <w:p>
+      <w:r>
+        <w:t>After stopping the container the site is no more accessible</w:t>
+      </w:r>
+    </w:p>
+    <w:p>
+      <w:r>
+        <w:drawing>
+          <wp:inline distT="0" distB="0" distL="0" distR="0" wp14:anchorId="0055F25D" wp14:editId="552652AE">
+            <wp:extent cx="5731510" cy="2586355"/>
+            <wp:effectExtent l="0" t="0" r="2540" b="4445"/>
+            <wp:docPr id="837252558" name="Picture 1"/>
+            <wp:cNvGraphicFramePr>
+              <a:graphicFrameLocks xmlns:a="http://schemas.openxmlformats.org/drawingml/2006/main" noChangeAspect="1"/>
+            </wp:cNvGraphicFramePr>
+            <a:graphic xmlns:a="http://schemas.openxmlformats.org/drawingml/2006/main">
+              <a:graphicData uri="http://schemas.openxmlformats.org/drawingml/2006/picture">
+                <pic:pic xmlns:pic="http://schemas.openxmlformats.org/drawingml/2006/picture">
+                  <pic:nvPicPr>
+                    <pic:cNvPr id="837252558" name=""/>
+                    <pic:cNvPicPr/>
+                  </pic:nvPicPr>
+                  <pic:blipFill>
+                    <a:blip r:embed="rId10"/>
+                    <a:stretch>
+                      <a:fillRect/>
+                    </a:stretch>
+                  </pic:blipFill>
+                  <pic:spPr>
+                    <a:xfrm>
+                      <a:off x="0" y="0"/>
+                      <a:ext cx="5731510" cy="2586355"/>
+                    </a:xfrm>
+                    <a:prstGeom prst="rect">
+                      <a:avLst/>
+                    </a:prstGeom>
+                  </pic:spPr>
+                </pic:pic>
+              </a:graphicData>
+            </a:graphic>
+          </wp:inline>
+        </w:drawing>
+      </w:r>
+    </w:p>
+    <w:p>
+      <w:r>
+        <w:t>Delete the docker container and images</w:t>
+      </w:r>
+    </w:p>
+    <w:p>
+      <w:r>
+        <w:lastRenderedPageBreak/>
+        <w:drawing>
+          <wp:inline distT="0" distB="0" distL="0" distR="0" wp14:anchorId="75969FCD" wp14:editId="0302A80C">
+            <wp:extent cx="5731510" cy="1039495"/>
+            <wp:effectExtent l="0" t="0" r="2540" b="8255"/>
+            <wp:docPr id="1288251028" name="Picture 1"/>
+            <wp:cNvGraphicFramePr>
+              <a:graphicFrameLocks xmlns:a="http://schemas.openxmlformats.org/drawingml/2006/main" noChangeAspect="1"/>
+            </wp:cNvGraphicFramePr>
+            <a:graphic xmlns:a="http://schemas.openxmlformats.org/drawingml/2006/main">
+              <a:graphicData uri="http://schemas.openxmlformats.org/drawingml/2006/picture">
+                <pic:pic xmlns:pic="http://schemas.openxmlformats.org/drawingml/2006/picture">
+                  <pic:nvPicPr>
+                    <pic:cNvPr id="1288251028" name=""/>
+                    <pic:cNvPicPr/>
+                  </pic:nvPicPr>
+                  <pic:blipFill>
+                    <a:blip r:embed="rId11"/>
+                    <a:stretch>
+                      <a:fillRect/>
+                    </a:stretch>
+                  </pic:blipFill>
+                  <pic:spPr>
+                    <a:xfrm>
+                      <a:off x="0" y="0"/>
+                      <a:ext cx="5731510" cy="1039495"/>
+                    </a:xfrm>
+                    <a:prstGeom prst="rect">
+                      <a:avLst/>
+                    </a:prstGeom>
+                  </pic:spPr>
+                </pic:pic>
+              </a:graphicData>
+            </a:graphic>
+          </wp:inline>
+        </w:drawing>
+      </w:r>
+    </w:p>
     <w:sectPr>
       <w:pgSz w:w="11906" w:h="16838"/>
       <w:pgMar w:top="1440" w:right="1440" w:bottom="1440" w:left="1440" w:header="708" w:footer="708" w:gutter="0"/>
@@ -45,6 +432,103 @@
     </w:sectPr>
   </w:body>
 </w:document>
+</file>
+
+<file path=word/numbering.xml><?xml version="1.0" encoding="utf-8"?>
+<w:numbering xmlns:wpc="http://schemas.microsoft.com/office/word/2010/wordprocessingCanvas" xmlns:cx="http://schemas.microsoft.com/office/drawing/2014/chartex" xmlns:cx1="http://schemas.microsoft.com/office/drawing/2015/9/8/chartex" xmlns:cx2="http://schemas.microsoft.com/office/drawing/2015/10/21/chartex" xmlns:cx3="http://schemas.microsoft.com/office/drawing/2016/5/9/chartex" xmlns:cx4="http://schemas.microsoft.com/office/drawing/2016/5/10/chartex" xmlns:cx5="http://schemas.microsoft.com/office/drawing/2016/5/11/chartex" xmlns:cx6="http://schemas.microsoft.com/office/drawing/2016/5/12/chartex" xmlns:cx7="http://schemas.microsoft.com/office/drawing/2016/5/13/chartex" xmlns:cx8="http://schemas.microsoft.com/office/drawing/2016/5/14/chartex" xmlns:mc="http://schemas.openxmlformats.org/markup-compatibility/2006" xmlns:aink="http://schemas.microsoft.com/office/drawing/2016/ink" xmlns:am3d="http://schemas.microsoft.com/office/drawing/2017/model3d" xmlns:o="urn:schemas-microsoft-com:office:office" xmlns:oel="http://schemas.microsoft.com/office/2019/extlst" xmlns:r="http://schemas.openxmlformats.org/officeDocument/2006/relationships" xmlns:m="http://schemas.openxmlformats.org/officeDocument/2006/math" xmlns:v="urn:schemas-microsoft-com:vml" xmlns:wp14="http://schemas.microsoft.com/office/word/2010/wordprocessingDrawing" xmlns:wp="http://schemas.openxmlformats.org/drawingml/2006/wordprocessingDrawing" xmlns:w10="urn:schemas-microsoft-com:office:word" xmlns:w="http://schemas.openxmlformats.org/wordprocessingml/2006/main" xmlns:w14="http://schemas.microsoft.com/office/word/2010/wordml" xmlns:w15="http://schemas.microsoft.com/office/word/2012/wordml" xmlns:w16cex="http://schemas.microsoft.com/office/word/2018/wordml/cex" xmlns:w16cid="http://schemas.microsoft.com/office/word/2016/wordml/cid" xmlns:w16="http://schemas.microsoft.com/office/word/2018/wordml" xmlns:w16du="http://schemas.microsoft.com/office/word/2023/wordml/word16du" xmlns:w16sdtdh="http://schemas.microsoft.com/office/word/2020/wordml/sdtdatahash" xmlns:w16sdtfl="http://schemas.microsoft.com/office/word/2024/wordml/sdtformatlock" xmlns:w16se="http://schemas.microsoft.com/office/word/2015/wordml/symex" xmlns:wpg="http://schemas.microsoft.com/office/word/2010/wordprocessingGroup" xmlns:wpi="http://schemas.microsoft.com/office/word/2010/wordprocessingInk" xmlns:wne="http://schemas.microsoft.com/office/word/2006/wordml" xmlns:wps="http://schemas.microsoft.com/office/word/2010/wordprocessingShape" mc:Ignorable="w14 w15 w16se w16cid w16 w16cex w16sdtdh w16sdtfl w16du wp14">
+  <w:abstractNum w:abstractNumId="0" w15:restartNumberingAfterBreak="0">
+    <w:nsid w:val="754B175A"/>
+    <w:multiLevelType w:val="hybridMultilevel"/>
+    <w:tmpl w:val="46EE9A44"/>
+    <w:lvl w:ilvl="0" w:tplc="4009000F">
+      <w:start w:val="1"/>
+      <w:numFmt w:val="decimal"/>
+      <w:lvlText w:val="%1."/>
+      <w:lvlJc w:val="left"/>
+      <w:pPr>
+        <w:ind w:left="720" w:hanging="360"/>
+      </w:pPr>
+      <w:rPr>
+        <w:rFonts w:hint="default"/>
+      </w:rPr>
+    </w:lvl>
+    <w:lvl w:ilvl="1" w:tplc="40090019" w:tentative="1">
+      <w:start w:val="1"/>
+      <w:numFmt w:val="lowerLetter"/>
+      <w:lvlText w:val="%2."/>
+      <w:lvlJc w:val="left"/>
+      <w:pPr>
+        <w:ind w:left="1440" w:hanging="360"/>
+      </w:pPr>
+    </w:lvl>
+    <w:lvl w:ilvl="2" w:tplc="4009001B" w:tentative="1">
+      <w:start w:val="1"/>
+      <w:numFmt w:val="lowerRoman"/>
+      <w:lvlText w:val="%3."/>
+      <w:lvlJc w:val="right"/>
+      <w:pPr>
+        <w:ind w:left="2160" w:hanging="180"/>
+      </w:pPr>
+    </w:lvl>
+    <w:lvl w:ilvl="3" w:tplc="4009000F" w:tentative="1">
+      <w:start w:val="1"/>
+      <w:numFmt w:val="decimal"/>
+      <w:lvlText w:val="%4."/>
+      <w:lvlJc w:val="left"/>
+      <w:pPr>
+        <w:ind w:left="2880" w:hanging="360"/>
+      </w:pPr>
+    </w:lvl>
+    <w:lvl w:ilvl="4" w:tplc="40090019" w:tentative="1">
+      <w:start w:val="1"/>
+      <w:numFmt w:val="lowerLetter"/>
+      <w:lvlText w:val="%5."/>
+      <w:lvlJc w:val="left"/>
+      <w:pPr>
+        <w:ind w:left="3600" w:hanging="360"/>
+      </w:pPr>
+    </w:lvl>
+    <w:lvl w:ilvl="5" w:tplc="4009001B" w:tentative="1">
+      <w:start w:val="1"/>
+      <w:numFmt w:val="lowerRoman"/>
+      <w:lvlText w:val="%6."/>
+      <w:lvlJc w:val="right"/>
+      <w:pPr>
+        <w:ind w:left="4320" w:hanging="180"/>
+      </w:pPr>
+    </w:lvl>
+    <w:lvl w:ilvl="6" w:tplc="4009000F" w:tentative="1">
+      <w:start w:val="1"/>
+      <w:numFmt w:val="decimal"/>
+      <w:lvlText w:val="%7."/>
+      <w:lvlJc w:val="left"/>
+      <w:pPr>
+        <w:ind w:left="5040" w:hanging="360"/>
+      </w:pPr>
+    </w:lvl>
+    <w:lvl w:ilvl="7" w:tplc="40090019" w:tentative="1">
+      <w:start w:val="1"/>
+      <w:numFmt w:val="lowerLetter"/>
+      <w:lvlText w:val="%8."/>
+      <w:lvlJc w:val="left"/>
+      <w:pPr>
+        <w:ind w:left="5760" w:hanging="360"/>
+      </w:pPr>
+    </w:lvl>
+    <w:lvl w:ilvl="8" w:tplc="4009001B" w:tentative="1">
+      <w:start w:val="1"/>
+      <w:numFmt w:val="lowerRoman"/>
+      <w:lvlText w:val="%9."/>
+      <w:lvlJc w:val="right"/>
+      <w:pPr>
+        <w:ind w:left="6480" w:hanging="180"/>
+      </w:pPr>
+    </w:lvl>
+  </w:abstractNum>
+  <w:num w:numId="1" w16cid:durableId="1472357553">
+    <w:abstractNumId w:val="0"/>
+  </w:num>
+</w:numbering>
 </file>
 
 <file path=word/styles.xml><?xml version="1.0" encoding="utf-8"?>

</xml_diff>